<commit_message>
datatable filter user, date, subject
</commit_message>
<xml_diff>
--- a/TODO.docx
+++ b/TODO.docx
@@ -2046,6 +2046,7 @@
         <w:rPr>
           <w:sz w:val="28"/>
           <w:szCs w:val="28"/>
+          <w:highlight w:val="green"/>
         </w:rPr>
         <w:t>(9) filtrovať otázky podľa predmetu a podľa dátumu vytvorenia.</w:t>
       </w:r>
@@ -2223,7 +2224,15 @@
           <w:sz w:val="28"/>
           <w:szCs w:val="28"/>
         </w:rPr>
-        <w:t xml:space="preserve"> s možnosťou filtrovania nad vybraným používateľom.</w:t>
+        <w:t xml:space="preserve"> s </w:t>
+      </w:r>
+      <w:r>
+        <w:rPr>
+          <w:sz w:val="28"/>
+          <w:szCs w:val="28"/>
+          <w:highlight w:val="green"/>
+        </w:rPr>
+        <w:t>možnosťou filtrovania nad vybraným používateľom.</w:t>
       </w:r>
     </w:p>
     <w:p>
@@ -2239,7 +2248,23 @@
           <w:sz w:val="28"/>
           <w:szCs w:val="28"/>
         </w:rPr>
-        <w:t>(2) V prípade, že administrátor vytvára novú hlasovaciu otázku je treba špecifikovať, v koho mene t</w:t>
+        <w:t>(2) V prípade, že administrátor vytvára novú hlasovaciu otázku je treba špecifikovať, v koho mene to robí (môže to robiť v svojom mene, ale aj v mene iného používateľa).</w:t>
+      </w:r>
+    </w:p>
+    <w:p>
+      <w:pPr>
+        <w:ind w:firstLine="708"/>
+        <w:rPr>
+          <w:sz w:val="28"/>
+          <w:szCs w:val="28"/>
+        </w:rPr>
+      </w:pPr>
+      <w:r>
+        <w:rPr>
+          <w:sz w:val="28"/>
+          <w:szCs w:val="28"/>
+        </w:rPr>
+        <w:t>(3) Okrem toho administrátor môže</w:t>
       </w:r>
       <w:bookmarkStart w:id="0" w:name="_GoBack"/>
       <w:bookmarkEnd w:id="0"/>
@@ -2248,23 +2273,7 @@
           <w:sz w:val="28"/>
           <w:szCs w:val="28"/>
         </w:rPr>
-        <w:t>o robí (môže to robiť v svojom mene, ale aj v mene iného používateľa).</w:t>
-      </w:r>
-    </w:p>
-    <w:p>
-      <w:pPr>
-        <w:ind w:firstLine="708"/>
-        <w:rPr>
-          <w:sz w:val="28"/>
-          <w:szCs w:val="28"/>
-        </w:rPr>
-      </w:pPr>
-      <w:r>
-        <w:rPr>
-          <w:sz w:val="28"/>
-          <w:szCs w:val="28"/>
-        </w:rPr>
-        <w:t>(3) Okrem toho administrátor môže robiť aj správu prihlásených používateľov (celý CRUD spolu s prípadnou zmenou hesla) a zmeniť im aj rolu.</w:t>
+        <w:t xml:space="preserve"> robiť aj správu prihlásených používateľov (celý CRUD spolu s prípadnou zmenou hesla) a zmeniť im aj rolu.</w:t>
       </w:r>
     </w:p>
     <w:p>

</xml_diff>